<commit_message>
Added additional features and changed UCTC a little.
</commit_message>
<xml_diff>
--- a/Docs/Use Cases and Test Cases v2.docx
+++ b/Docs/Use Cases and Test Cases v2.docx
@@ -1079,7 +1079,6 @@
         <w:jc w:val="left"/>
         <w:rPr>
           <w:rFonts w:ascii="Times New Roman" w:hAnsi="Times New Roman" w:cs="Times New Roman"/>
-          <w:b/>
         </w:rPr>
       </w:pPr>
       <w:r>
@@ -1095,7 +1094,7 @@
         <w:pStyle w:val="ListParagraph"/>
         <w:numPr>
           <w:ilvl w:val="0"/>
-          <w:numId w:val="4"/>
+          <w:numId w:val="10"/>
         </w:numPr>
         <w:jc w:val="left"/>
         <w:rPr>
@@ -1107,27 +1106,7 @@
         <w:rPr>
           <w:rFonts w:ascii="Times New Roman" w:hAnsi="Times New Roman" w:cs="Times New Roman"/>
         </w:rPr>
-        <w:t>The us</w:t>
-      </w:r>
-      <w:bookmarkStart w:id="0" w:name="_GoBack"/>
-      <w:bookmarkEnd w:id="0"/>
-      <w:r>
-        <w:rPr>
-          <w:rFonts w:ascii="Times New Roman" w:hAnsi="Times New Roman" w:cs="Times New Roman"/>
-        </w:rPr>
-        <w:t>er clicks the “</w:t>
-      </w:r>
-      <w:r>
-        <w:rPr>
-          <w:rFonts w:ascii="Times New Roman" w:hAnsi="Times New Roman" w:cs="Times New Roman"/>
-        </w:rPr>
-        <w:t>Menu</w:t>
-      </w:r>
-      <w:r>
-        <w:rPr>
-          <w:rFonts w:ascii="Times New Roman" w:hAnsi="Times New Roman" w:cs="Times New Roman"/>
-        </w:rPr>
-        <w:t>” button.</w:t>
+        <w:t>The user clicks the “Disconnect” button.</w:t>
       </w:r>
     </w:p>
     <w:p>
@@ -1135,7 +1114,7 @@
         <w:pStyle w:val="ListParagraph"/>
         <w:numPr>
           <w:ilvl w:val="0"/>
-          <w:numId w:val="4"/>
+          <w:numId w:val="10"/>
         </w:numPr>
         <w:jc w:val="left"/>
         <w:rPr>
@@ -1147,7 +1126,7 @@
         <w:rPr>
           <w:rFonts w:ascii="Times New Roman" w:hAnsi="Times New Roman" w:cs="Times New Roman"/>
         </w:rPr>
-        <w:t>The user clicks the “Disconnect” button.</w:t>
+        <w:t>The user is prompted before disconnecting.</w:t>
       </w:r>
     </w:p>
     <w:p>
@@ -1155,7 +1134,7 @@
         <w:pStyle w:val="ListParagraph"/>
         <w:numPr>
           <w:ilvl w:val="0"/>
-          <w:numId w:val="4"/>
+          <w:numId w:val="10"/>
         </w:numPr>
         <w:jc w:val="left"/>
         <w:rPr>
@@ -1167,44 +1146,24 @@
         <w:rPr>
           <w:rFonts w:ascii="Times New Roman" w:hAnsi="Times New Roman" w:cs="Times New Roman"/>
         </w:rPr>
-        <w:t>The user is prompted before disconnecting.</w:t>
-      </w:r>
-    </w:p>
-    <w:p>
-      <w:pPr>
-        <w:pStyle w:val="ListParagraph"/>
-        <w:numPr>
-          <w:ilvl w:val="0"/>
-          <w:numId w:val="4"/>
-        </w:numPr>
-        <w:jc w:val="left"/>
-        <w:rPr>
-          <w:rFonts w:ascii="Times New Roman" w:hAnsi="Times New Roman" w:cs="Times New Roman"/>
-          <w:b/>
-        </w:rPr>
-      </w:pPr>
-      <w:r>
-        <w:rPr>
-          <w:rFonts w:ascii="Times New Roman" w:hAnsi="Times New Roman" w:cs="Times New Roman"/>
+        <w:t>The user clicks “Yes” button.</w:t>
+      </w:r>
+    </w:p>
+    <w:p>
+      <w:pPr>
+        <w:ind w:left="1080"/>
+        <w:jc w:val="left"/>
+        <w:rPr>
+          <w:rFonts w:ascii="Times New Roman" w:hAnsi="Times New Roman" w:cs="Times New Roman"/>
+          <w:b/>
+        </w:rPr>
+      </w:pPr>
+      <w:r>
+        <w:rPr>
+          <w:rFonts w:ascii="Times New Roman" w:hAnsi="Times New Roman" w:cs="Times New Roman"/>
+          <w:b/>
         </w:rPr>
         <w:lastRenderedPageBreak/>
-        <w:t>The user clicks “Yes” button.</w:t>
-      </w:r>
-    </w:p>
-    <w:p>
-      <w:pPr>
-        <w:ind w:left="1080"/>
-        <w:jc w:val="left"/>
-        <w:rPr>
-          <w:rFonts w:ascii="Times New Roman" w:hAnsi="Times New Roman" w:cs="Times New Roman"/>
-          <w:b/>
-        </w:rPr>
-      </w:pPr>
-      <w:r>
-        <w:rPr>
-          <w:rFonts w:ascii="Times New Roman" w:hAnsi="Times New Roman" w:cs="Times New Roman"/>
-          <w:b/>
-        </w:rPr>
         <w:t>Alternative:</w:t>
       </w:r>
     </w:p>
@@ -1222,7 +1181,14 @@
           <w:rFonts w:ascii="Times New Roman" w:hAnsi="Times New Roman" w:cs="Times New Roman"/>
           <w:b/>
         </w:rPr>
-        <w:t xml:space="preserve">4a) </w:t>
+        <w:t>3</w:t>
+      </w:r>
+      <w:r>
+        <w:rPr>
+          <w:rFonts w:ascii="Times New Roman" w:hAnsi="Times New Roman" w:cs="Times New Roman"/>
+          <w:b/>
+        </w:rPr>
+        <w:t xml:space="preserve">a) </w:t>
       </w:r>
       <w:proofErr w:type="gramStart"/>
       <w:r>
@@ -1248,21 +1214,33 @@
     <w:p>
       <w:pPr>
         <w:pStyle w:val="ListParagraph"/>
-        <w:numPr>
-          <w:ilvl w:val="0"/>
-          <w:numId w:val="4"/>
-        </w:numPr>
-        <w:jc w:val="left"/>
-        <w:rPr>
-          <w:rFonts w:ascii="Times New Roman" w:hAnsi="Times New Roman" w:cs="Times New Roman"/>
-          <w:b/>
-        </w:rPr>
-      </w:pPr>
-      <w:r>
-        <w:rPr>
-          <w:rFonts w:ascii="Times New Roman" w:hAnsi="Times New Roman" w:cs="Times New Roman"/>
-        </w:rPr>
-        <w:t>The user is now disconnected from the server and returns to the main menu.</w:t>
+        <w:ind w:left="1080"/>
+        <w:jc w:val="left"/>
+        <w:rPr>
+          <w:rFonts w:ascii="Times New Roman" w:hAnsi="Times New Roman" w:cs="Times New Roman"/>
+          <w:b/>
+        </w:rPr>
+      </w:pPr>
+      <w:r>
+        <w:rPr>
+          <w:rFonts w:ascii="Times New Roman" w:hAnsi="Times New Roman" w:cs="Times New Roman"/>
+          <w:b/>
+        </w:rPr>
+        <w:t xml:space="preserve">4, </w:t>
+      </w:r>
+      <w:proofErr w:type="gramStart"/>
+      <w:r>
+        <w:rPr>
+          <w:rFonts w:ascii="Times New Roman" w:hAnsi="Times New Roman" w:cs="Times New Roman"/>
+        </w:rPr>
+        <w:t>The</w:t>
+      </w:r>
+      <w:proofErr w:type="gramEnd"/>
+      <w:r>
+        <w:rPr>
+          <w:rFonts w:ascii="Times New Roman" w:hAnsi="Times New Roman" w:cs="Times New Roman"/>
+        </w:rPr>
+        <w:t xml:space="preserve"> user is now disconnected from the server and returns to the main menu.</w:t>
       </w:r>
     </w:p>
     <w:p>
@@ -1437,34 +1415,6 @@
           <w:rFonts w:ascii="Times New Roman" w:hAnsi="Times New Roman" w:cs="Times New Roman"/>
           <w:bCs/>
         </w:rPr>
-        <w:t>Menu</w:t>
-      </w:r>
-      <w:r>
-        <w:rPr>
-          <w:rFonts w:ascii="Times New Roman" w:hAnsi="Times New Roman" w:cs="Times New Roman"/>
-          <w:bCs/>
-        </w:rPr>
-        <w:t xml:space="preserve">” button </w:t>
-      </w:r>
-      <w:r>
-        <w:rPr>
-          <w:rFonts w:ascii="Times New Roman" w:hAnsi="Times New Roman" w:cs="Times New Roman"/>
-          <w:bCs/>
-        </w:rPr>
-        <w:t>a</w:t>
-      </w:r>
-      <w:r>
-        <w:rPr>
-          <w:rFonts w:ascii="Times New Roman" w:hAnsi="Times New Roman" w:cs="Times New Roman"/>
-          <w:bCs/>
-        </w:rPr>
-        <w:t>nd presses the “</w:t>
-      </w:r>
-      <w:r>
-        <w:rPr>
-          <w:rFonts w:ascii="Times New Roman" w:hAnsi="Times New Roman" w:cs="Times New Roman"/>
-          <w:bCs/>
-        </w:rPr>
         <w:t>Disc</w:t>
       </w:r>
       <w:r>
@@ -1479,17 +1429,17 @@
           <w:rFonts w:ascii="Times New Roman" w:hAnsi="Times New Roman" w:cs="Times New Roman"/>
           <w:bCs/>
         </w:rPr>
-        <w:t xml:space="preserve"> and then presses “Yes” after the </w:t>
-      </w:r>
-      <w:proofErr w:type="spellStart"/>
-      <w:r>
-        <w:rPr>
-          <w:rFonts w:ascii="Times New Roman" w:hAnsi="Times New Roman" w:cs="Times New Roman"/>
-          <w:bCs/>
-        </w:rPr>
-        <w:t>prompth</w:t>
-      </w:r>
-      <w:proofErr w:type="spellEnd"/>
+        <w:t xml:space="preserve"> and then</w:t>
+      </w:r>
+      <w:r>
+        <w:rPr>
+          <w:rFonts w:ascii="Times New Roman" w:hAnsi="Times New Roman" w:cs="Times New Roman"/>
+          <w:bCs/>
+        </w:rPr>
+        <w:t xml:space="preserve"> presses “Yes” after the prompt</w:t>
+      </w:r>
+      <w:bookmarkStart w:id="0" w:name="_GoBack"/>
+      <w:bookmarkEnd w:id="0"/>
       <w:r>
         <w:rPr>
           <w:rFonts w:ascii="Times New Roman" w:hAnsi="Times New Roman" w:cs="Times New Roman"/>
@@ -2257,6 +2207,92 @@
     </w:lvl>
   </w:abstractNum>
   <w:abstractNum w:abstractNumId="2">
+    <w:nsid w:val="27594E08"/>
+    <w:multiLevelType w:val="hybridMultilevel"/>
+    <w:tmpl w:val="9F449CAA"/>
+    <w:lvl w:ilvl="0" w:tplc="0409000F">
+      <w:start w:val="1"/>
+      <w:numFmt w:val="decimal"/>
+      <w:lvlText w:val="%1."/>
+      <w:lvlJc w:val="left"/>
+      <w:pPr>
+        <w:ind w:left="1800" w:hanging="360"/>
+      </w:pPr>
+    </w:lvl>
+    <w:lvl w:ilvl="1" w:tplc="04090019" w:tentative="1">
+      <w:start w:val="1"/>
+      <w:numFmt w:val="lowerLetter"/>
+      <w:lvlText w:val="%2."/>
+      <w:lvlJc w:val="left"/>
+      <w:pPr>
+        <w:ind w:left="2520" w:hanging="360"/>
+      </w:pPr>
+    </w:lvl>
+    <w:lvl w:ilvl="2" w:tplc="0409001B" w:tentative="1">
+      <w:start w:val="1"/>
+      <w:numFmt w:val="lowerRoman"/>
+      <w:lvlText w:val="%3."/>
+      <w:lvlJc w:val="right"/>
+      <w:pPr>
+        <w:ind w:left="3240" w:hanging="180"/>
+      </w:pPr>
+    </w:lvl>
+    <w:lvl w:ilvl="3" w:tplc="0409000F" w:tentative="1">
+      <w:start w:val="1"/>
+      <w:numFmt w:val="decimal"/>
+      <w:lvlText w:val="%4."/>
+      <w:lvlJc w:val="left"/>
+      <w:pPr>
+        <w:ind w:left="3960" w:hanging="360"/>
+      </w:pPr>
+    </w:lvl>
+    <w:lvl w:ilvl="4" w:tplc="04090019" w:tentative="1">
+      <w:start w:val="1"/>
+      <w:numFmt w:val="lowerLetter"/>
+      <w:lvlText w:val="%5."/>
+      <w:lvlJc w:val="left"/>
+      <w:pPr>
+        <w:ind w:left="4680" w:hanging="360"/>
+      </w:pPr>
+    </w:lvl>
+    <w:lvl w:ilvl="5" w:tplc="0409001B" w:tentative="1">
+      <w:start w:val="1"/>
+      <w:numFmt w:val="lowerRoman"/>
+      <w:lvlText w:val="%6."/>
+      <w:lvlJc w:val="right"/>
+      <w:pPr>
+        <w:ind w:left="5400" w:hanging="180"/>
+      </w:pPr>
+    </w:lvl>
+    <w:lvl w:ilvl="6" w:tplc="0409000F" w:tentative="1">
+      <w:start w:val="1"/>
+      <w:numFmt w:val="decimal"/>
+      <w:lvlText w:val="%7."/>
+      <w:lvlJc w:val="left"/>
+      <w:pPr>
+        <w:ind w:left="6120" w:hanging="360"/>
+      </w:pPr>
+    </w:lvl>
+    <w:lvl w:ilvl="7" w:tplc="04090019" w:tentative="1">
+      <w:start w:val="1"/>
+      <w:numFmt w:val="lowerLetter"/>
+      <w:lvlText w:val="%8."/>
+      <w:lvlJc w:val="left"/>
+      <w:pPr>
+        <w:ind w:left="6840" w:hanging="360"/>
+      </w:pPr>
+    </w:lvl>
+    <w:lvl w:ilvl="8" w:tplc="0409001B" w:tentative="1">
+      <w:start w:val="1"/>
+      <w:numFmt w:val="lowerRoman"/>
+      <w:lvlText w:val="%9."/>
+      <w:lvlJc w:val="right"/>
+      <w:pPr>
+        <w:ind w:left="7560" w:hanging="180"/>
+      </w:pPr>
+    </w:lvl>
+  </w:abstractNum>
+  <w:abstractNum w:abstractNumId="3">
     <w:nsid w:val="2B051AF2"/>
     <w:multiLevelType w:val="hybridMultilevel"/>
     <w:tmpl w:val="79B20822"/>
@@ -2345,7 +2381,7 @@
       </w:pPr>
     </w:lvl>
   </w:abstractNum>
-  <w:abstractNum w:abstractNumId="3">
+  <w:abstractNum w:abstractNumId="4">
     <w:nsid w:val="334068FA"/>
     <w:multiLevelType w:val="hybridMultilevel"/>
     <w:tmpl w:val="5198C1D6"/>
@@ -2435,7 +2471,7 @@
       </w:pPr>
     </w:lvl>
   </w:abstractNum>
-  <w:abstractNum w:abstractNumId="4">
+  <w:abstractNum w:abstractNumId="5">
     <w:nsid w:val="372C5476"/>
     <w:multiLevelType w:val="hybridMultilevel"/>
     <w:tmpl w:val="0C440232"/>
@@ -2525,7 +2561,292 @@
       </w:pPr>
     </w:lvl>
   </w:abstractNum>
-  <w:abstractNum w:abstractNumId="5">
+  <w:abstractNum w:abstractNumId="6">
+    <w:nsid w:val="3C1B11A7"/>
+    <w:multiLevelType w:val="hybridMultilevel"/>
+    <w:tmpl w:val="D5E200FA"/>
+    <w:lvl w:ilvl="0" w:tplc="0409000F">
+      <w:start w:val="1"/>
+      <w:numFmt w:val="decimal"/>
+      <w:lvlText w:val="%1."/>
+      <w:lvlJc w:val="left"/>
+      <w:pPr>
+        <w:ind w:left="1440" w:hanging="360"/>
+      </w:pPr>
+    </w:lvl>
+    <w:lvl w:ilvl="1" w:tplc="04090019" w:tentative="1">
+      <w:start w:val="1"/>
+      <w:numFmt w:val="lowerLetter"/>
+      <w:lvlText w:val="%2."/>
+      <w:lvlJc w:val="left"/>
+      <w:pPr>
+        <w:ind w:left="2160" w:hanging="360"/>
+      </w:pPr>
+    </w:lvl>
+    <w:lvl w:ilvl="2" w:tplc="0409001B" w:tentative="1">
+      <w:start w:val="1"/>
+      <w:numFmt w:val="lowerRoman"/>
+      <w:lvlText w:val="%3."/>
+      <w:lvlJc w:val="right"/>
+      <w:pPr>
+        <w:ind w:left="2880" w:hanging="180"/>
+      </w:pPr>
+    </w:lvl>
+    <w:lvl w:ilvl="3" w:tplc="0409000F" w:tentative="1">
+      <w:start w:val="1"/>
+      <w:numFmt w:val="decimal"/>
+      <w:lvlText w:val="%4."/>
+      <w:lvlJc w:val="left"/>
+      <w:pPr>
+        <w:ind w:left="3600" w:hanging="360"/>
+      </w:pPr>
+    </w:lvl>
+    <w:lvl w:ilvl="4" w:tplc="04090019" w:tentative="1">
+      <w:start w:val="1"/>
+      <w:numFmt w:val="lowerLetter"/>
+      <w:lvlText w:val="%5."/>
+      <w:lvlJc w:val="left"/>
+      <w:pPr>
+        <w:ind w:left="4320" w:hanging="360"/>
+      </w:pPr>
+    </w:lvl>
+    <w:lvl w:ilvl="5" w:tplc="0409001B" w:tentative="1">
+      <w:start w:val="1"/>
+      <w:numFmt w:val="lowerRoman"/>
+      <w:lvlText w:val="%6."/>
+      <w:lvlJc w:val="right"/>
+      <w:pPr>
+        <w:ind w:left="5040" w:hanging="180"/>
+      </w:pPr>
+    </w:lvl>
+    <w:lvl w:ilvl="6" w:tplc="0409000F" w:tentative="1">
+      <w:start w:val="1"/>
+      <w:numFmt w:val="decimal"/>
+      <w:lvlText w:val="%7."/>
+      <w:lvlJc w:val="left"/>
+      <w:pPr>
+        <w:ind w:left="5760" w:hanging="360"/>
+      </w:pPr>
+    </w:lvl>
+    <w:lvl w:ilvl="7" w:tplc="04090019" w:tentative="1">
+      <w:start w:val="1"/>
+      <w:numFmt w:val="lowerLetter"/>
+      <w:lvlText w:val="%8."/>
+      <w:lvlJc w:val="left"/>
+      <w:pPr>
+        <w:ind w:left="6480" w:hanging="360"/>
+      </w:pPr>
+    </w:lvl>
+    <w:lvl w:ilvl="8" w:tplc="0409001B" w:tentative="1">
+      <w:start w:val="1"/>
+      <w:numFmt w:val="lowerRoman"/>
+      <w:lvlText w:val="%9."/>
+      <w:lvlJc w:val="right"/>
+      <w:pPr>
+        <w:ind w:left="7200" w:hanging="180"/>
+      </w:pPr>
+    </w:lvl>
+  </w:abstractNum>
+  <w:abstractNum w:abstractNumId="7">
+    <w:nsid w:val="3F740BF9"/>
+    <w:multiLevelType w:val="hybridMultilevel"/>
+    <w:tmpl w:val="DE5E4F42"/>
+    <w:lvl w:ilvl="0" w:tplc="04090001">
+      <w:start w:val="1"/>
+      <w:numFmt w:val="bullet"/>
+      <w:lvlText w:val=""/>
+      <w:lvlJc w:val="left"/>
+      <w:pPr>
+        <w:ind w:left="1800" w:hanging="360"/>
+      </w:pPr>
+      <w:rPr>
+        <w:rFonts w:ascii="Symbol" w:hAnsi="Symbol" w:hint="default"/>
+      </w:rPr>
+    </w:lvl>
+    <w:lvl w:ilvl="1" w:tplc="04090003" w:tentative="1">
+      <w:start w:val="1"/>
+      <w:numFmt w:val="bullet"/>
+      <w:lvlText w:val="o"/>
+      <w:lvlJc w:val="left"/>
+      <w:pPr>
+        <w:ind w:left="2520" w:hanging="360"/>
+      </w:pPr>
+      <w:rPr>
+        <w:rFonts w:ascii="Courier New" w:hAnsi="Courier New" w:cs="Courier New" w:hint="default"/>
+      </w:rPr>
+    </w:lvl>
+    <w:lvl w:ilvl="2" w:tplc="04090005" w:tentative="1">
+      <w:start w:val="1"/>
+      <w:numFmt w:val="bullet"/>
+      <w:lvlText w:val=""/>
+      <w:lvlJc w:val="left"/>
+      <w:pPr>
+        <w:ind w:left="3240" w:hanging="360"/>
+      </w:pPr>
+      <w:rPr>
+        <w:rFonts w:ascii="Wingdings" w:hAnsi="Wingdings" w:hint="default"/>
+      </w:rPr>
+    </w:lvl>
+    <w:lvl w:ilvl="3" w:tplc="04090001" w:tentative="1">
+      <w:start w:val="1"/>
+      <w:numFmt w:val="bullet"/>
+      <w:lvlText w:val=""/>
+      <w:lvlJc w:val="left"/>
+      <w:pPr>
+        <w:ind w:left="3960" w:hanging="360"/>
+      </w:pPr>
+      <w:rPr>
+        <w:rFonts w:ascii="Symbol" w:hAnsi="Symbol" w:hint="default"/>
+      </w:rPr>
+    </w:lvl>
+    <w:lvl w:ilvl="4" w:tplc="04090003" w:tentative="1">
+      <w:start w:val="1"/>
+      <w:numFmt w:val="bullet"/>
+      <w:lvlText w:val="o"/>
+      <w:lvlJc w:val="left"/>
+      <w:pPr>
+        <w:ind w:left="4680" w:hanging="360"/>
+      </w:pPr>
+      <w:rPr>
+        <w:rFonts w:ascii="Courier New" w:hAnsi="Courier New" w:cs="Courier New" w:hint="default"/>
+      </w:rPr>
+    </w:lvl>
+    <w:lvl w:ilvl="5" w:tplc="04090005" w:tentative="1">
+      <w:start w:val="1"/>
+      <w:numFmt w:val="bullet"/>
+      <w:lvlText w:val=""/>
+      <w:lvlJc w:val="left"/>
+      <w:pPr>
+        <w:ind w:left="5400" w:hanging="360"/>
+      </w:pPr>
+      <w:rPr>
+        <w:rFonts w:ascii="Wingdings" w:hAnsi="Wingdings" w:hint="default"/>
+      </w:rPr>
+    </w:lvl>
+    <w:lvl w:ilvl="6" w:tplc="04090001" w:tentative="1">
+      <w:start w:val="1"/>
+      <w:numFmt w:val="bullet"/>
+      <w:lvlText w:val=""/>
+      <w:lvlJc w:val="left"/>
+      <w:pPr>
+        <w:ind w:left="6120" w:hanging="360"/>
+      </w:pPr>
+      <w:rPr>
+        <w:rFonts w:ascii="Symbol" w:hAnsi="Symbol" w:hint="default"/>
+      </w:rPr>
+    </w:lvl>
+    <w:lvl w:ilvl="7" w:tplc="04090003" w:tentative="1">
+      <w:start w:val="1"/>
+      <w:numFmt w:val="bullet"/>
+      <w:lvlText w:val="o"/>
+      <w:lvlJc w:val="left"/>
+      <w:pPr>
+        <w:ind w:left="6840" w:hanging="360"/>
+      </w:pPr>
+      <w:rPr>
+        <w:rFonts w:ascii="Courier New" w:hAnsi="Courier New" w:cs="Courier New" w:hint="default"/>
+      </w:rPr>
+    </w:lvl>
+    <w:lvl w:ilvl="8" w:tplc="04090005" w:tentative="1">
+      <w:start w:val="1"/>
+      <w:numFmt w:val="bullet"/>
+      <w:lvlText w:val=""/>
+      <w:lvlJc w:val="left"/>
+      <w:pPr>
+        <w:ind w:left="7560" w:hanging="360"/>
+      </w:pPr>
+      <w:rPr>
+        <w:rFonts w:ascii="Wingdings" w:hAnsi="Wingdings" w:hint="default"/>
+      </w:rPr>
+    </w:lvl>
+  </w:abstractNum>
+  <w:abstractNum w:abstractNumId="8">
+    <w:nsid w:val="53953464"/>
+    <w:multiLevelType w:val="hybridMultilevel"/>
+    <w:tmpl w:val="5C34A538"/>
+    <w:lvl w:ilvl="0" w:tplc="0409000F">
+      <w:start w:val="1"/>
+      <w:numFmt w:val="decimal"/>
+      <w:lvlText w:val="%1."/>
+      <w:lvlJc w:val="left"/>
+      <w:pPr>
+        <w:ind w:left="1800" w:hanging="360"/>
+      </w:pPr>
+    </w:lvl>
+    <w:lvl w:ilvl="1" w:tplc="04090019" w:tentative="1">
+      <w:start w:val="1"/>
+      <w:numFmt w:val="lowerLetter"/>
+      <w:lvlText w:val="%2."/>
+      <w:lvlJc w:val="left"/>
+      <w:pPr>
+        <w:ind w:left="2520" w:hanging="360"/>
+      </w:pPr>
+    </w:lvl>
+    <w:lvl w:ilvl="2" w:tplc="0409001B" w:tentative="1">
+      <w:start w:val="1"/>
+      <w:numFmt w:val="lowerRoman"/>
+      <w:lvlText w:val="%3."/>
+      <w:lvlJc w:val="right"/>
+      <w:pPr>
+        <w:ind w:left="3240" w:hanging="180"/>
+      </w:pPr>
+    </w:lvl>
+    <w:lvl w:ilvl="3" w:tplc="0409000F" w:tentative="1">
+      <w:start w:val="1"/>
+      <w:numFmt w:val="decimal"/>
+      <w:lvlText w:val="%4."/>
+      <w:lvlJc w:val="left"/>
+      <w:pPr>
+        <w:ind w:left="3960" w:hanging="360"/>
+      </w:pPr>
+    </w:lvl>
+    <w:lvl w:ilvl="4" w:tplc="04090019" w:tentative="1">
+      <w:start w:val="1"/>
+      <w:numFmt w:val="lowerLetter"/>
+      <w:lvlText w:val="%5."/>
+      <w:lvlJc w:val="left"/>
+      <w:pPr>
+        <w:ind w:left="4680" w:hanging="360"/>
+      </w:pPr>
+    </w:lvl>
+    <w:lvl w:ilvl="5" w:tplc="0409001B" w:tentative="1">
+      <w:start w:val="1"/>
+      <w:numFmt w:val="lowerRoman"/>
+      <w:lvlText w:val="%6."/>
+      <w:lvlJc w:val="right"/>
+      <w:pPr>
+        <w:ind w:left="5400" w:hanging="180"/>
+      </w:pPr>
+    </w:lvl>
+    <w:lvl w:ilvl="6" w:tplc="0409000F" w:tentative="1">
+      <w:start w:val="1"/>
+      <w:numFmt w:val="decimal"/>
+      <w:lvlText w:val="%7."/>
+      <w:lvlJc w:val="left"/>
+      <w:pPr>
+        <w:ind w:left="6120" w:hanging="360"/>
+      </w:pPr>
+    </w:lvl>
+    <w:lvl w:ilvl="7" w:tplc="04090019" w:tentative="1">
+      <w:start w:val="1"/>
+      <w:numFmt w:val="lowerLetter"/>
+      <w:lvlText w:val="%8."/>
+      <w:lvlJc w:val="left"/>
+      <w:pPr>
+        <w:ind w:left="6840" w:hanging="360"/>
+      </w:pPr>
+    </w:lvl>
+    <w:lvl w:ilvl="8" w:tplc="0409001B" w:tentative="1">
+      <w:start w:val="1"/>
+      <w:numFmt w:val="lowerRoman"/>
+      <w:lvlText w:val="%9."/>
+      <w:lvlJc w:val="right"/>
+      <w:pPr>
+        <w:ind w:left="7560" w:hanging="180"/>
+      </w:pPr>
+    </w:lvl>
+  </w:abstractNum>
+  <w:abstractNum w:abstractNumId="9">
     <w:nsid w:val="58D939DE"/>
     <w:multiLevelType w:val="hybridMultilevel"/>
     <w:tmpl w:val="97B43BBA"/>
@@ -2638,23 +2959,124 @@
       </w:rPr>
     </w:lvl>
   </w:abstractNum>
+  <w:abstractNum w:abstractNumId="10">
+    <w:nsid w:val="5DC2225D"/>
+    <w:multiLevelType w:val="hybridMultilevel"/>
+    <w:tmpl w:val="0E88EC5C"/>
+    <w:lvl w:ilvl="0" w:tplc="0409000F">
+      <w:start w:val="1"/>
+      <w:numFmt w:val="decimal"/>
+      <w:lvlText w:val="%1."/>
+      <w:lvlJc w:val="left"/>
+      <w:pPr>
+        <w:ind w:left="720" w:hanging="360"/>
+      </w:pPr>
+    </w:lvl>
+    <w:lvl w:ilvl="1" w:tplc="04090019">
+      <w:start w:val="1"/>
+      <w:numFmt w:val="lowerLetter"/>
+      <w:lvlText w:val="%2."/>
+      <w:lvlJc w:val="left"/>
+      <w:pPr>
+        <w:ind w:left="1440" w:hanging="360"/>
+      </w:pPr>
+    </w:lvl>
+    <w:lvl w:ilvl="2" w:tplc="0409001B" w:tentative="1">
+      <w:start w:val="1"/>
+      <w:numFmt w:val="lowerRoman"/>
+      <w:lvlText w:val="%3."/>
+      <w:lvlJc w:val="right"/>
+      <w:pPr>
+        <w:ind w:left="2160" w:hanging="180"/>
+      </w:pPr>
+    </w:lvl>
+    <w:lvl w:ilvl="3" w:tplc="0409000F" w:tentative="1">
+      <w:start w:val="1"/>
+      <w:numFmt w:val="decimal"/>
+      <w:lvlText w:val="%4."/>
+      <w:lvlJc w:val="left"/>
+      <w:pPr>
+        <w:ind w:left="2880" w:hanging="360"/>
+      </w:pPr>
+    </w:lvl>
+    <w:lvl w:ilvl="4" w:tplc="04090019" w:tentative="1">
+      <w:start w:val="1"/>
+      <w:numFmt w:val="lowerLetter"/>
+      <w:lvlText w:val="%5."/>
+      <w:lvlJc w:val="left"/>
+      <w:pPr>
+        <w:ind w:left="3600" w:hanging="360"/>
+      </w:pPr>
+    </w:lvl>
+    <w:lvl w:ilvl="5" w:tplc="0409001B" w:tentative="1">
+      <w:start w:val="1"/>
+      <w:numFmt w:val="lowerRoman"/>
+      <w:lvlText w:val="%6."/>
+      <w:lvlJc w:val="right"/>
+      <w:pPr>
+        <w:ind w:left="4320" w:hanging="180"/>
+      </w:pPr>
+    </w:lvl>
+    <w:lvl w:ilvl="6" w:tplc="0409000F" w:tentative="1">
+      <w:start w:val="1"/>
+      <w:numFmt w:val="decimal"/>
+      <w:lvlText w:val="%7."/>
+      <w:lvlJc w:val="left"/>
+      <w:pPr>
+        <w:ind w:left="5040" w:hanging="360"/>
+      </w:pPr>
+    </w:lvl>
+    <w:lvl w:ilvl="7" w:tplc="04090019" w:tentative="1">
+      <w:start w:val="1"/>
+      <w:numFmt w:val="lowerLetter"/>
+      <w:lvlText w:val="%8."/>
+      <w:lvlJc w:val="left"/>
+      <w:pPr>
+        <w:ind w:left="5760" w:hanging="360"/>
+      </w:pPr>
+    </w:lvl>
+    <w:lvl w:ilvl="8" w:tplc="0409001B" w:tentative="1">
+      <w:start w:val="1"/>
+      <w:numFmt w:val="lowerRoman"/>
+      <w:lvlText w:val="%9."/>
+      <w:lvlJc w:val="right"/>
+      <w:pPr>
+        <w:ind w:left="6480" w:hanging="180"/>
+      </w:pPr>
+    </w:lvl>
+  </w:abstractNum>
   <w:num w:numId="1">
-    <w:abstractNumId w:val="5"/>
+    <w:abstractNumId w:val="9"/>
   </w:num>
   <w:num w:numId="2">
-    <w:abstractNumId w:val="2"/>
+    <w:abstractNumId w:val="3"/>
   </w:num>
   <w:num w:numId="3">
-    <w:abstractNumId w:val="4"/>
+    <w:abstractNumId w:val="5"/>
   </w:num>
   <w:num w:numId="4">
     <w:abstractNumId w:val="1"/>
   </w:num>
   <w:num w:numId="5">
-    <w:abstractNumId w:val="3"/>
+    <w:abstractNumId w:val="4"/>
   </w:num>
   <w:num w:numId="6">
     <w:abstractNumId w:val="0"/>
+  </w:num>
+  <w:num w:numId="7">
+    <w:abstractNumId w:val="10"/>
+  </w:num>
+  <w:num w:numId="8">
+    <w:abstractNumId w:val="7"/>
+  </w:num>
+  <w:num w:numId="9">
+    <w:abstractNumId w:val="2"/>
+  </w:num>
+  <w:num w:numId="10">
+    <w:abstractNumId w:val="8"/>
+  </w:num>
+  <w:num w:numId="11">
+    <w:abstractNumId w:val="6"/>
   </w:num>
 </w:numbering>
 </file>

</xml_diff>